<commit_message>
refactored. waiting for package
</commit_message>
<xml_diff>
--- a/recitations/05/recit05.docx
+++ b/recitations/05/recit05.docx
@@ -65,6 +65,7 @@
     <w:p>
       <w:pPr>
         <w:rPr>
+          <w:color w:val="FF0000"/>
           <w:lang w:val="en-US"/>
         </w:rPr>
       </w:pPr>
@@ -86,6 +87,19 @@
         </w:rPr>
         <w:t>1)</w:t>
       </w:r>
+      <w:r>
+        <w:rPr>
+          <w:lang w:val="en-US"/>
+        </w:rPr>
+        <w:t xml:space="preserve"> </w:t>
+      </w:r>
+      <w:r>
+        <w:rPr>
+          <w:color w:val="FF0000"/>
+          <w:lang w:val="en-US"/>
+        </w:rPr>
+        <w:t>does not print this</w:t>
+      </w:r>
     </w:p>
     <w:p>
       <w:pPr>
@@ -111,13 +125,6 @@
         </w:rPr>
         <w:t>1)</w:t>
       </w:r>
-    </w:p>
-    <w:p>
-      <w:pPr>
-        <w:rPr>
-          <w:lang w:val="en-US"/>
-        </w:rPr>
-      </w:pPr>
       <w:r>
         <w:rPr>
           <w:lang w:val="en-US"/>
@@ -126,9 +133,80 @@
       </w:r>
       <w:r>
         <w:rPr>
+          <w:color w:val="FF0000"/>
+          <w:lang w:val="en-US"/>
+        </w:rPr>
+        <w:t>does not print this</w:t>
+      </w:r>
+    </w:p>
+    <w:p>
+      <w:pPr>
+        <w:rPr>
+          <w:color w:val="FF0000"/>
+          <w:lang w:val="en-US"/>
+        </w:rPr>
+      </w:pPr>
+      <w:r>
+        <w:rPr>
+          <w:lang w:val="en-US"/>
+        </w:rPr>
+        <w:t xml:space="preserve"> </w:t>
+      </w:r>
+      <w:r>
+        <w:rPr>
           <w:lang w:val="en-US"/>
         </w:rPr>
         <w:t>-1</w:t>
+      </w:r>
+      <w:r>
+        <w:rPr>
+          <w:lang w:val="en-US"/>
+        </w:rPr>
+        <w:t xml:space="preserve"> </w:t>
+      </w:r>
+      <w:r>
+        <w:rPr>
+          <w:color w:val="FF0000"/>
+          <w:lang w:val="en-US"/>
+        </w:rPr>
+        <w:t>only this comes out</w:t>
+      </w:r>
+      <w:r>
+        <w:rPr>
+          <w:color w:val="FF0000"/>
+          <w:lang w:val="en-US"/>
+        </w:rPr>
+        <w:t>.</w:t>
+      </w:r>
+    </w:p>
+    <w:p>
+      <w:pPr>
+        <w:rPr>
+          <w:color w:val="00B050"/>
+          <w:lang w:val="en-US"/>
+        </w:rPr>
+      </w:pPr>
+      <w:r>
+        <w:rPr>
+          <w:color w:val="00B050"/>
+          <w:lang w:val="en-US"/>
+        </w:rPr>
+        <w:t>Its calling Object</w:t>
+      </w:r>
+      <w:r>
+        <w:rPr>
+          <w:color w:val="00B050"/>
+          <w:highlight w:val="yellow"/>
+          <w:lang w:val="en-US"/>
+        </w:rPr>
+        <w:t>s</w:t>
+      </w:r>
+      <w:r>
+        <w:rPr>
+          <w:color w:val="00B050"/>
+          <w:lang w:val="en-US"/>
+        </w:rPr>
+        <w:t xml:space="preserve"> ‘s equals, not Object ‘s equals</w:t>
       </w:r>
     </w:p>
     <w:p>
@@ -214,9 +292,79 @@
     <w:p>
       <w:pPr>
         <w:rPr>
-          <w:lang w:val="en-US"/>
-        </w:rPr>
-      </w:pPr>
+          <w:color w:val="FF0000"/>
+          <w:lang w:val="en-US"/>
+        </w:rPr>
+      </w:pPr>
+      <w:r>
+        <w:rPr>
+          <w:color w:val="FF0000"/>
+          <w:lang w:val="en-US"/>
+        </w:rPr>
+        <w:t>First if-</w:t>
+      </w:r>
+      <w:proofErr w:type="gramStart"/>
+      <w:r>
+        <w:rPr>
+          <w:color w:val="FF0000"/>
+          <w:lang w:val="en-US"/>
+        </w:rPr>
+        <w:t>clause:</w:t>
+      </w:r>
+      <w:proofErr w:type="gramEnd"/>
+      <w:r>
+        <w:rPr>
+          <w:color w:val="FF0000"/>
+          <w:lang w:val="en-US"/>
+        </w:rPr>
+        <w:t xml:space="preserve"> compares points to see if the same chunk of memory is being compared</w:t>
+      </w:r>
+    </w:p>
+    <w:p>
+      <w:pPr>
+        <w:rPr>
+          <w:lang w:val="en-US"/>
+        </w:rPr>
+      </w:pPr>
+      <w:r>
+        <w:rPr>
+          <w:highlight w:val="yellow"/>
+          <w:lang w:val="en-US"/>
+        </w:rPr>
+        <w:t xml:space="preserve">But why </w:t>
+      </w:r>
+      <w:proofErr w:type="spellStart"/>
+      <w:r>
+        <w:rPr>
+          <w:highlight w:val="yellow"/>
+          <w:lang w:val="en-US"/>
+        </w:rPr>
+        <w:t>otherPoint.x</w:t>
+      </w:r>
+      <w:proofErr w:type="spellEnd"/>
+      <w:r>
+        <w:rPr>
+          <w:highlight w:val="yellow"/>
+          <w:lang w:val="en-US"/>
+        </w:rPr>
+        <w:t xml:space="preserve"> can work </w:t>
+      </w:r>
+      <w:proofErr w:type="spellStart"/>
+      <w:r>
+        <w:rPr>
+          <w:highlight w:val="yellow"/>
+          <w:lang w:val="en-US"/>
+        </w:rPr>
+        <w:t>tho</w:t>
+      </w:r>
+      <w:proofErr w:type="spellEnd"/>
+      <w:r>
+        <w:rPr>
+          <w:highlight w:val="yellow"/>
+          <w:lang w:val="en-US"/>
+        </w:rPr>
+        <w:t>? Since point declared x and y as private</w:t>
+      </w:r>
     </w:p>
     <w:p>
       <w:pPr>
@@ -234,6 +382,148 @@
     <w:p>
       <w:pPr>
         <w:rPr>
+          <w:color w:val="00B050"/>
+          <w:lang w:val="en-US"/>
+        </w:rPr>
+      </w:pPr>
+      <w:r>
+        <w:rPr>
+          <w:color w:val="00B050"/>
+          <w:lang w:val="en-US"/>
+        </w:rPr>
+        <w:t xml:space="preserve">Object’s equals method has a </w:t>
+      </w:r>
+      <w:proofErr w:type="spellStart"/>
+      <w:r>
+        <w:rPr>
+          <w:color w:val="00B050"/>
+          <w:highlight w:val="yellow"/>
+          <w:lang w:val="en-US"/>
+        </w:rPr>
+        <w:t>hashcode</w:t>
+      </w:r>
+      <w:proofErr w:type="spellEnd"/>
+      <w:r>
+        <w:rPr>
+          <w:color w:val="00B050"/>
+          <w:lang w:val="en-US"/>
+        </w:rPr>
+        <w:t>, which is created when an object is instantiated.</w:t>
+      </w:r>
+      <w:r>
+        <w:rPr>
+          <w:color w:val="00B050"/>
+          <w:lang w:val="en-US"/>
+        </w:rPr>
+        <w:t xml:space="preserve"> It generates an integer, which is more efficient than the equals </w:t>
+      </w:r>
+      <w:proofErr w:type="gramStart"/>
+      <w:r>
+        <w:rPr>
+          <w:color w:val="00B050"/>
+          <w:lang w:val="en-US"/>
+        </w:rPr>
+        <w:t>method(</w:t>
+      </w:r>
+      <w:proofErr w:type="gramEnd"/>
+      <w:r>
+        <w:rPr>
+          <w:color w:val="00B050"/>
+          <w:lang w:val="en-US"/>
+        </w:rPr>
+        <w:t xml:space="preserve">Object c). </w:t>
+      </w:r>
+      <w:proofErr w:type="gramStart"/>
+      <w:r>
+        <w:rPr>
+          <w:color w:val="00B050"/>
+          <w:lang w:val="en-US"/>
+        </w:rPr>
+        <w:t>so</w:t>
+      </w:r>
+      <w:proofErr w:type="gramEnd"/>
+      <w:r>
+        <w:rPr>
+          <w:color w:val="00B050"/>
+          <w:lang w:val="en-US"/>
+        </w:rPr>
+        <w:t xml:space="preserve"> this HashSet’s equals is based on </w:t>
+      </w:r>
+      <w:proofErr w:type="spellStart"/>
+      <w:r>
+        <w:rPr>
+          <w:color w:val="00B050"/>
+          <w:lang w:val="en-US"/>
+        </w:rPr>
+        <w:t>hashcode</w:t>
+      </w:r>
+      <w:proofErr w:type="spellEnd"/>
+      <w:r>
+        <w:rPr>
+          <w:color w:val="00B050"/>
+          <w:lang w:val="en-US"/>
+        </w:rPr>
+        <w:t xml:space="preserve">. </w:t>
+      </w:r>
+      <w:proofErr w:type="spellStart"/>
+      <w:r>
+        <w:rPr>
+          <w:color w:val="00B050"/>
+          <w:lang w:val="en-US"/>
+        </w:rPr>
+        <w:t>ie</w:t>
+      </w:r>
+      <w:proofErr w:type="spellEnd"/>
+      <w:r>
+        <w:rPr>
+          <w:color w:val="00B050"/>
+          <w:lang w:val="en-US"/>
+        </w:rPr>
+        <w:t xml:space="preserve"> HashSet does the comparison using the </w:t>
+      </w:r>
+      <w:proofErr w:type="spellStart"/>
+      <w:r>
+        <w:rPr>
+          <w:color w:val="00B050"/>
+          <w:lang w:val="en-US"/>
+        </w:rPr>
+        <w:t>hashcode</w:t>
+      </w:r>
+      <w:proofErr w:type="spellEnd"/>
+      <w:r>
+        <w:rPr>
+          <w:color w:val="00B050"/>
+          <w:lang w:val="en-US"/>
+        </w:rPr>
+        <w:t xml:space="preserve"> as opposed to using the Point’s equals method.</w:t>
+      </w:r>
+      <w:r>
+        <w:rPr>
+          <w:color w:val="00B050"/>
+          <w:lang w:val="en-US"/>
+        </w:rPr>
+        <w:t xml:space="preserve"> </w:t>
+      </w:r>
+      <w:proofErr w:type="spellStart"/>
+      <w:r>
+        <w:rPr>
+          <w:color w:val="00B050"/>
+          <w:lang w:val="en-US"/>
+        </w:rPr>
+        <w:t>Hashcode</w:t>
+      </w:r>
+      <w:proofErr w:type="spellEnd"/>
+      <w:r>
+        <w:rPr>
+          <w:color w:val="00B050"/>
+          <w:lang w:val="en-US"/>
+        </w:rPr>
+        <w:t xml:space="preserve"> is consistent only in a single run of application, not necessarily across different runs</w:t>
+      </w:r>
+    </w:p>
+    <w:p>
+      <w:pPr>
+        <w:rPr>
           <w:lang w:val="en-US"/>
         </w:rPr>
       </w:pPr>
@@ -260,14 +550,91 @@
     <w:p>
       <w:pPr>
         <w:rPr>
-          <w:lang w:val="en-US"/>
-        </w:rPr>
-      </w:pPr>
-      <w:r>
-        <w:rPr>
-          <w:lang w:val="en-US"/>
-        </w:rPr>
+          <w:color w:val="FF0000"/>
+          <w:lang w:val="en-US"/>
+        </w:rPr>
+      </w:pPr>
+      <w:r>
+        <w:rPr>
+          <w:lang w:val="en-US"/>
+        </w:rPr>
+        <w:lastRenderedPageBreak/>
         <w:t>True</w:t>
+      </w:r>
+      <w:r>
+        <w:rPr>
+          <w:lang w:val="en-US"/>
+        </w:rPr>
+        <w:t xml:space="preserve"> </w:t>
+      </w:r>
+      <w:r>
+        <w:rPr>
+          <w:color w:val="FF0000"/>
+          <w:lang w:val="en-US"/>
+        </w:rPr>
+        <w:t xml:space="preserve">(from </w:t>
+      </w:r>
+      <w:proofErr w:type="spellStart"/>
+      <w:proofErr w:type="gramStart"/>
+      <w:r>
+        <w:rPr>
+          <w:color w:val="FF0000"/>
+          <w:lang w:val="en-US"/>
+        </w:rPr>
+        <w:t>p.equals</w:t>
+      </w:r>
+      <w:proofErr w:type="spellEnd"/>
+      <w:proofErr w:type="gramEnd"/>
+      <w:r>
+        <w:rPr>
+          <w:color w:val="FF0000"/>
+          <w:lang w:val="en-US"/>
+        </w:rPr>
+        <w:t>(q))</w:t>
+      </w:r>
+    </w:p>
+    <w:p>
+      <w:pPr>
+        <w:rPr>
+          <w:color w:val="00B050"/>
+          <w:lang w:val="en-US"/>
+        </w:rPr>
+      </w:pPr>
+      <w:r>
+        <w:rPr>
+          <w:color w:val="00B050"/>
+          <w:lang w:val="en-US"/>
+        </w:rPr>
+        <w:t>True</w:t>
+      </w:r>
+      <w:r>
+        <w:rPr>
+          <w:color w:val="00B050"/>
+          <w:lang w:val="en-US"/>
+        </w:rPr>
+        <w:t xml:space="preserve"> (from add(p))</w:t>
+      </w:r>
+    </w:p>
+    <w:p>
+      <w:pPr>
+        <w:rPr>
+          <w:color w:val="00B050"/>
+          <w:lang w:val="en-US"/>
+        </w:rPr>
+      </w:pPr>
+      <w:r>
+        <w:rPr>
+          <w:color w:val="00B050"/>
+          <w:lang w:val="en-US"/>
+        </w:rPr>
+        <w:t>True</w:t>
+      </w:r>
+      <w:r>
+        <w:rPr>
+          <w:color w:val="00B050"/>
+          <w:lang w:val="en-US"/>
+        </w:rPr>
+        <w:t xml:space="preserve"> (from add(q))</w:t>
       </w:r>
     </w:p>
     <w:p>

</xml_diff>